<commit_message>
ataque do monstro seguidor
</commit_message>
<xml_diff>
--- a/maps/intro/Texto_intro.docx
+++ b/maps/intro/Texto_intro.docx
@@ -82,7 +82,21 @@
           <w:rFonts w:ascii="Blackadder ITC" w:hAnsi="Blackadder ITC"/>
           <w:sz w:val="48"/>
         </w:rPr>
-        <w:t xml:space="preserve">s habitantes do vilarejo levaram todos, sem exceção, I em seus trabalhos finais e foram condenados ao purgatório da DP pelo feitiço jogado por </w:t>
+        <w:t>s habitantes do vilare</w:t>
+      </w:r>
+      <w:r>
+        <w:rPr>
+          <w:rFonts w:ascii="Blackadder ITC" w:hAnsi="Blackadder ITC"/>
+          <w:sz w:val="48"/>
+        </w:rPr>
+        <w:t>jo levaram todos, sem exceção,</w:t>
+      </w:r>
+      <w:r>
+        <w:rPr>
+          <w:rFonts w:ascii="Blackadder ITC" w:hAnsi="Blackadder ITC"/>
+          <w:sz w:val="48"/>
+        </w:rPr>
+        <w:t xml:space="preserve"> em seus trabalhos finais e foram condenados ao purgatório da DP pelo feitiço jogado por </w:t>
       </w:r>
       <w:proofErr w:type="spellStart"/>
       <w:r>
@@ -98,7 +112,16 @@
           <w:rFonts w:ascii="Blackadder ITC" w:hAnsi="Blackadder ITC"/>
           <w:sz w:val="48"/>
         </w:rPr>
-        <w:t>. O Condado de Buenos Ayres foi condenado a seis meses de pura tristez</w:t>
+        <w:t xml:space="preserve">. O Condado de Buenos Ayres foi condenado a seis meses de pura </w:t>
+      </w:r>
+      <w:bookmarkStart w:id="0" w:name="_GoBack"/>
+      <w:bookmarkEnd w:id="0"/>
+      <w:r>
+        <w:rPr>
+          <w:rFonts w:ascii="Blackadder ITC" w:hAnsi="Blackadder ITC"/>
+          <w:sz w:val="48"/>
+        </w:rPr>
+        <w:t>tristez</w:t>
       </w:r>
       <w:r>
         <w:rPr>
@@ -327,8 +350,6 @@
         </w:rPr>
         <w:t>Boa sorte guerreiro Ayres, que as classes estejam com você.</w:t>
       </w:r>
-      <w:bookmarkStart w:id="0" w:name="_GoBack"/>
-      <w:bookmarkEnd w:id="0"/>
     </w:p>
     <w:p>
       <w:pPr>

</xml_diff>